<commit_message>
Add new article on ToolTip methods, including detailed explanations and images; update humor section image
</commit_message>
<xml_diff>
--- a/Articles/2025/3_The_Tool_Tip/3_The_Methods/3 The Methods.docx
+++ b/Articles/2025/3_The_Tool_Tip/3_The_Methods/3 The Methods.docx
@@ -13,6 +13,9 @@
     <w:p/>
     <w:p>
       <w:r>
+        <w:rPr>
+          <w:noProof/>
+        </w:rPr>
         <w:drawing>
           <wp:inline distT="0" distB="0" distL="0" distR="0" wp14:anchorId="2D7742D1" wp14:editId="534B107C">
             <wp:extent cx="4077269" cy="2800741"/>
@@ -90,9 +93,6 @@
     <w:p>
       <w:pPr>
         <w:pStyle w:val="code"/>
-        <w:rPr>
-          <w:color w:val="2F5496" w:themeColor="accent1" w:themeShade="BF"/>
-        </w:rPr>
       </w:pPr>
       <w:r>
         <w:rPr>
@@ -103,16 +103,10 @@
         <w:t>def</w:t>
       </w:r>
       <w:r>
-        <w:rPr>
-          <w:color w:val="2F5496" w:themeColor="accent1" w:themeShade="BF"/>
-        </w:rPr>
         <w:t xml:space="preserve"> </w:t>
       </w:r>
       <w:proofErr w:type="spellStart"/>
       <w:r>
-        <w:rPr>
-          <w:color w:val="2F5496" w:themeColor="accent1" w:themeShade="BF"/>
-        </w:rPr>
         <w:t>show_tooltip</w:t>
       </w:r>
       <w:proofErr w:type="spellEnd"/>
@@ -278,6 +272,9 @@
     <w:p/>
     <w:p>
       <w:r>
+        <w:rPr>
+          <w:noProof/>
+        </w:rPr>
         <w:drawing>
           <wp:inline distT="0" distB="0" distL="0" distR="0" wp14:anchorId="0E19296A" wp14:editId="76566F71">
             <wp:extent cx="3667637" cy="2524477"/>
@@ -355,191 +352,110 @@
     <w:p>
       <w:pPr>
         <w:pStyle w:val="code"/>
-        <w:rPr>
-          <w:color w:val="2F5496" w:themeColor="accent1" w:themeShade="BF"/>
-        </w:rPr>
-      </w:pPr>
-      <w:r>
-        <w:rPr>
-          <w:color w:val="2F5496" w:themeColor="accent1" w:themeShade="BF"/>
-        </w:rPr>
+      </w:pPr>
+      <w:r>
         <w:t xml:space="preserve">def </w:t>
       </w:r>
       <w:proofErr w:type="spellStart"/>
       <w:r>
-        <w:rPr>
-          <w:color w:val="2F5496" w:themeColor="accent1" w:themeShade="BF"/>
-        </w:rPr>
         <w:t>show_</w:t>
       </w:r>
       <w:proofErr w:type="gramStart"/>
       <w:r>
-        <w:rPr>
-          <w:color w:val="2F5496" w:themeColor="accent1" w:themeShade="BF"/>
-        </w:rPr>
         <w:t>tip</w:t>
       </w:r>
       <w:proofErr w:type="spellEnd"/>
       <w:r>
-        <w:rPr>
-          <w:color w:val="2F5496" w:themeColor="accent1" w:themeShade="BF"/>
-        </w:rPr>
         <w:t>(</w:t>
       </w:r>
       <w:proofErr w:type="gramEnd"/>
       <w:r>
-        <w:rPr>
-          <w:color w:val="2F5496" w:themeColor="accent1" w:themeShade="BF"/>
-        </w:rPr>
         <w:t>self, event=None):</w:t>
       </w:r>
     </w:p>
     <w:p>
       <w:pPr>
         <w:pStyle w:val="code"/>
-        <w:rPr>
-          <w:color w:val="2F5496" w:themeColor="accent1" w:themeShade="BF"/>
-        </w:rPr>
-      </w:pPr>
-      <w:r>
-        <w:rPr>
-          <w:color w:val="2F5496" w:themeColor="accent1" w:themeShade="BF"/>
-        </w:rPr>
+      </w:pPr>
+      <w:r>
         <w:t xml:space="preserve">        if </w:t>
       </w:r>
       <w:proofErr w:type="spellStart"/>
       <w:r>
-        <w:rPr>
-          <w:color w:val="2F5496" w:themeColor="accent1" w:themeShade="BF"/>
-        </w:rPr>
         <w:t>self.tip_window</w:t>
       </w:r>
       <w:proofErr w:type="spellEnd"/>
       <w:r>
-        <w:rPr>
-          <w:color w:val="2F5496" w:themeColor="accent1" w:themeShade="BF"/>
-        </w:rPr>
         <w:t xml:space="preserve"> or not </w:t>
       </w:r>
       <w:proofErr w:type="spellStart"/>
       <w:r>
-        <w:rPr>
-          <w:color w:val="2F5496" w:themeColor="accent1" w:themeShade="BF"/>
-        </w:rPr>
         <w:t>self.text</w:t>
       </w:r>
       <w:proofErr w:type="spellEnd"/>
       <w:r>
-        <w:rPr>
-          <w:color w:val="2F5496" w:themeColor="accent1" w:themeShade="BF"/>
-        </w:rPr>
         <w:t>:</w:t>
       </w:r>
     </w:p>
     <w:p>
       <w:pPr>
         <w:pStyle w:val="code"/>
-        <w:rPr>
-          <w:color w:val="2F5496" w:themeColor="accent1" w:themeShade="BF"/>
-        </w:rPr>
-      </w:pPr>
-      <w:r>
-        <w:rPr>
-          <w:color w:val="2F5496" w:themeColor="accent1" w:themeShade="BF"/>
-        </w:rPr>
+      </w:pPr>
+      <w:r>
         <w:t>            return</w:t>
       </w:r>
     </w:p>
     <w:p>
       <w:pPr>
         <w:pStyle w:val="code"/>
-        <w:rPr>
-          <w:color w:val="2F5496" w:themeColor="accent1" w:themeShade="BF"/>
-        </w:rPr>
-      </w:pPr>
-      <w:r>
-        <w:rPr>
-          <w:color w:val="2F5496" w:themeColor="accent1" w:themeShade="BF"/>
-        </w:rPr>
+      </w:pPr>
+      <w:r>
         <w:t xml:space="preserve">        x, y, _, cy = </w:t>
       </w:r>
       <w:proofErr w:type="spellStart"/>
       <w:proofErr w:type="gramStart"/>
       <w:r>
-        <w:rPr>
-          <w:color w:val="2F5496" w:themeColor="accent1" w:themeShade="BF"/>
-        </w:rPr>
         <w:t>self.widget</w:t>
       </w:r>
       <w:proofErr w:type="gramEnd"/>
       <w:r>
-        <w:rPr>
-          <w:color w:val="2F5496" w:themeColor="accent1" w:themeShade="BF"/>
-        </w:rPr>
         <w:t>.bbox</w:t>
       </w:r>
       <w:proofErr w:type="spellEnd"/>
       <w:r>
-        <w:rPr>
-          <w:color w:val="2F5496" w:themeColor="accent1" w:themeShade="BF"/>
-        </w:rPr>
         <w:t>("insert")</w:t>
       </w:r>
     </w:p>
     <w:p>
       <w:pPr>
         <w:pStyle w:val="code"/>
-        <w:rPr>
-          <w:color w:val="2F5496" w:themeColor="accent1" w:themeShade="BF"/>
-        </w:rPr>
-      </w:pPr>
-      <w:r>
-        <w:rPr>
-          <w:color w:val="2F5496" w:themeColor="accent1" w:themeShade="BF"/>
-        </w:rPr>
+      </w:pPr>
+      <w:r>
         <w:t xml:space="preserve">        </w:t>
       </w:r>
       <w:bookmarkStart w:id="0" w:name="_Hlk211531266"/>
       <w:r>
-        <w:rPr>
-          <w:color w:val="2F5496" w:themeColor="accent1" w:themeShade="BF"/>
-        </w:rPr>
         <w:t xml:space="preserve">x += </w:t>
       </w:r>
       <w:proofErr w:type="spellStart"/>
       <w:proofErr w:type="gramStart"/>
       <w:r>
-        <w:rPr>
-          <w:color w:val="2F5496" w:themeColor="accent1" w:themeShade="BF"/>
-        </w:rPr>
         <w:t>self.widget</w:t>
       </w:r>
       <w:proofErr w:type="gramEnd"/>
       <w:r>
-        <w:rPr>
-          <w:color w:val="2F5496" w:themeColor="accent1" w:themeShade="BF"/>
-        </w:rPr>
         <w:t>.winfo_</w:t>
       </w:r>
       <w:proofErr w:type="gramStart"/>
       <w:r>
-        <w:rPr>
-          <w:color w:val="2F5496" w:themeColor="accent1" w:themeShade="BF"/>
-        </w:rPr>
         <w:t>rootx</w:t>
       </w:r>
       <w:proofErr w:type="spellEnd"/>
       <w:r>
-        <w:rPr>
-          <w:color w:val="2F5496" w:themeColor="accent1" w:themeShade="BF"/>
-        </w:rPr>
         <w:t>(</w:t>
       </w:r>
       <w:proofErr w:type="gramEnd"/>
       <w:r>
-        <w:rPr>
-          <w:color w:val="2F5496" w:themeColor="accent1" w:themeShade="BF"/>
-        </w:rPr>
         <w:t>) + 25</w:t>
       </w:r>
       <w:bookmarkEnd w:id="0"/>
@@ -547,375 +463,219 @@
     <w:p>
       <w:pPr>
         <w:pStyle w:val="code"/>
-        <w:rPr>
-          <w:color w:val="2F5496" w:themeColor="accent1" w:themeShade="BF"/>
-        </w:rPr>
-      </w:pPr>
-      <w:r>
-        <w:rPr>
-          <w:color w:val="2F5496" w:themeColor="accent1" w:themeShade="BF"/>
-        </w:rPr>
+      </w:pPr>
+      <w:r>
         <w:t xml:space="preserve">        y += </w:t>
       </w:r>
       <w:proofErr w:type="spellStart"/>
       <w:proofErr w:type="gramStart"/>
       <w:r>
-        <w:rPr>
-          <w:color w:val="2F5496" w:themeColor="accent1" w:themeShade="BF"/>
-        </w:rPr>
         <w:t>self.widget</w:t>
       </w:r>
       <w:proofErr w:type="gramEnd"/>
       <w:r>
-        <w:rPr>
-          <w:color w:val="2F5496" w:themeColor="accent1" w:themeShade="BF"/>
-        </w:rPr>
         <w:t>.winfo_</w:t>
       </w:r>
       <w:proofErr w:type="gramStart"/>
       <w:r>
-        <w:rPr>
-          <w:color w:val="2F5496" w:themeColor="accent1" w:themeShade="BF"/>
-        </w:rPr>
         <w:t>rooty</w:t>
       </w:r>
       <w:proofErr w:type="spellEnd"/>
       <w:r>
-        <w:rPr>
-          <w:color w:val="2F5496" w:themeColor="accent1" w:themeShade="BF"/>
-        </w:rPr>
         <w:t>(</w:t>
       </w:r>
       <w:proofErr w:type="gramEnd"/>
       <w:r>
-        <w:rPr>
-          <w:color w:val="2F5496" w:themeColor="accent1" w:themeShade="BF"/>
-        </w:rPr>
         <w:t>) + cy + 20</w:t>
       </w:r>
     </w:p>
     <w:p>
       <w:pPr>
         <w:pStyle w:val="code"/>
-        <w:rPr>
-          <w:color w:val="2F5496" w:themeColor="accent1" w:themeShade="BF"/>
-        </w:rPr>
-      </w:pPr>
-      <w:r>
-        <w:rPr>
-          <w:color w:val="2F5496" w:themeColor="accent1" w:themeShade="BF"/>
-        </w:rPr>
+      </w:pPr>
+      <w:r>
         <w:t xml:space="preserve">        </w:t>
       </w:r>
       <w:proofErr w:type="spellStart"/>
       <w:r>
-        <w:rPr>
-          <w:color w:val="2F5496" w:themeColor="accent1" w:themeShade="BF"/>
-        </w:rPr>
         <w:t>self.tip_window</w:t>
       </w:r>
       <w:proofErr w:type="spellEnd"/>
       <w:r>
-        <w:rPr>
-          <w:color w:val="2F5496" w:themeColor="accent1" w:themeShade="BF"/>
-        </w:rPr>
         <w:t xml:space="preserve"> = </w:t>
       </w:r>
       <w:proofErr w:type="spellStart"/>
       <w:r>
-        <w:rPr>
-          <w:color w:val="2F5496" w:themeColor="accent1" w:themeShade="BF"/>
-        </w:rPr>
         <w:t>tw</w:t>
       </w:r>
       <w:proofErr w:type="spellEnd"/>
       <w:r>
-        <w:rPr>
-          <w:color w:val="2F5496" w:themeColor="accent1" w:themeShade="BF"/>
-        </w:rPr>
         <w:t xml:space="preserve"> = </w:t>
       </w:r>
       <w:proofErr w:type="spellStart"/>
       <w:proofErr w:type="gramStart"/>
       <w:r>
-        <w:rPr>
-          <w:color w:val="2F5496" w:themeColor="accent1" w:themeShade="BF"/>
-        </w:rPr>
         <w:t>tk.Toplevel</w:t>
       </w:r>
       <w:proofErr w:type="spellEnd"/>
       <w:proofErr w:type="gramEnd"/>
       <w:r>
-        <w:rPr>
-          <w:color w:val="2F5496" w:themeColor="accent1" w:themeShade="BF"/>
-        </w:rPr>
         <w:t>(</w:t>
       </w:r>
       <w:proofErr w:type="spellStart"/>
       <w:proofErr w:type="gramStart"/>
       <w:r>
-        <w:rPr>
-          <w:color w:val="2F5496" w:themeColor="accent1" w:themeShade="BF"/>
-        </w:rPr>
         <w:t>self.widget</w:t>
       </w:r>
       <w:proofErr w:type="spellEnd"/>
       <w:proofErr w:type="gramEnd"/>
       <w:r>
-        <w:rPr>
-          <w:color w:val="2F5496" w:themeColor="accent1" w:themeShade="BF"/>
-        </w:rPr>
         <w:t>)</w:t>
       </w:r>
     </w:p>
     <w:p>
       <w:pPr>
         <w:pStyle w:val="code"/>
-        <w:rPr>
-          <w:color w:val="2F5496" w:themeColor="accent1" w:themeShade="BF"/>
-        </w:rPr>
-      </w:pPr>
-      <w:r>
-        <w:rPr>
-          <w:color w:val="2F5496" w:themeColor="accent1" w:themeShade="BF"/>
-        </w:rPr>
+      </w:pPr>
+      <w:r>
         <w:t xml:space="preserve">        </w:t>
       </w:r>
       <w:proofErr w:type="spellStart"/>
       <w:proofErr w:type="gramStart"/>
       <w:r>
-        <w:rPr>
-          <w:color w:val="2F5496" w:themeColor="accent1" w:themeShade="BF"/>
-        </w:rPr>
         <w:t>tw.wm</w:t>
       </w:r>
       <w:proofErr w:type="gramEnd"/>
       <w:r>
-        <w:rPr>
-          <w:color w:val="2F5496" w:themeColor="accent1" w:themeShade="BF"/>
-        </w:rPr>
         <w:t>_</w:t>
       </w:r>
       <w:proofErr w:type="gramStart"/>
       <w:r>
-        <w:rPr>
-          <w:color w:val="2F5496" w:themeColor="accent1" w:themeShade="BF"/>
-        </w:rPr>
         <w:t>overrideredirect</w:t>
       </w:r>
       <w:proofErr w:type="spellEnd"/>
       <w:r>
-        <w:rPr>
-          <w:color w:val="2F5496" w:themeColor="accent1" w:themeShade="BF"/>
-        </w:rPr>
         <w:t>(</w:t>
       </w:r>
       <w:proofErr w:type="gramEnd"/>
       <w:r>
-        <w:rPr>
-          <w:color w:val="2F5496" w:themeColor="accent1" w:themeShade="BF"/>
-        </w:rPr>
         <w:t>True)</w:t>
       </w:r>
     </w:p>
     <w:p>
       <w:pPr>
         <w:pStyle w:val="code"/>
-        <w:rPr>
-          <w:color w:val="2F5496" w:themeColor="accent1" w:themeShade="BF"/>
-        </w:rPr>
-      </w:pPr>
-      <w:r>
-        <w:rPr>
-          <w:color w:val="2F5496" w:themeColor="accent1" w:themeShade="BF"/>
-        </w:rPr>
+      </w:pPr>
+      <w:r>
         <w:t xml:space="preserve">        </w:t>
       </w:r>
       <w:proofErr w:type="spellStart"/>
       <w:proofErr w:type="gramStart"/>
       <w:r>
-        <w:rPr>
-          <w:color w:val="2F5496" w:themeColor="accent1" w:themeShade="BF"/>
-        </w:rPr>
         <w:t>tw.wm</w:t>
       </w:r>
       <w:proofErr w:type="gramEnd"/>
       <w:r>
-        <w:rPr>
-          <w:color w:val="2F5496" w:themeColor="accent1" w:themeShade="BF"/>
-        </w:rPr>
         <w:t>_geometry</w:t>
       </w:r>
       <w:proofErr w:type="spellEnd"/>
       <w:r>
-        <w:rPr>
-          <w:color w:val="2F5496" w:themeColor="accent1" w:themeShade="BF"/>
-        </w:rPr>
         <w:t>(f"+{x}+{y}")</w:t>
       </w:r>
     </w:p>
     <w:p>
       <w:pPr>
         <w:pStyle w:val="code"/>
-        <w:rPr>
-          <w:color w:val="2F5496" w:themeColor="accent1" w:themeShade="BF"/>
-        </w:rPr>
-      </w:pPr>
-      <w:r>
-        <w:rPr>
-          <w:color w:val="2F5496" w:themeColor="accent1" w:themeShade="BF"/>
-        </w:rPr>
+      </w:pPr>
+      <w:r>
         <w:t xml:space="preserve">        label = </w:t>
       </w:r>
       <w:proofErr w:type="spellStart"/>
       <w:proofErr w:type="gramStart"/>
       <w:r>
-        <w:rPr>
-          <w:color w:val="2F5496" w:themeColor="accent1" w:themeShade="BF"/>
-        </w:rPr>
         <w:t>tk.Label</w:t>
       </w:r>
       <w:proofErr w:type="spellEnd"/>
       <w:proofErr w:type="gramEnd"/>
       <w:r>
-        <w:rPr>
-          <w:color w:val="2F5496" w:themeColor="accent1" w:themeShade="BF"/>
-        </w:rPr>
         <w:t>(</w:t>
       </w:r>
       <w:proofErr w:type="spellStart"/>
       <w:r>
-        <w:rPr>
-          <w:color w:val="2F5496" w:themeColor="accent1" w:themeShade="BF"/>
-        </w:rPr>
         <w:t>tw</w:t>
       </w:r>
       <w:proofErr w:type="spellEnd"/>
       <w:r>
-        <w:rPr>
-          <w:color w:val="2F5496" w:themeColor="accent1" w:themeShade="BF"/>
-        </w:rPr>
         <w:t>, text=</w:t>
       </w:r>
       <w:proofErr w:type="spellStart"/>
       <w:r>
-        <w:rPr>
-          <w:color w:val="2F5496" w:themeColor="accent1" w:themeShade="BF"/>
-        </w:rPr>
         <w:t>self.text</w:t>
       </w:r>
       <w:proofErr w:type="spellEnd"/>
       <w:r>
-        <w:rPr>
-          <w:color w:val="2F5496" w:themeColor="accent1" w:themeShade="BF"/>
-        </w:rPr>
         <w:t>, background="#ffffe0</w:t>
       </w:r>
       <w:proofErr w:type="gramStart"/>
       <w:r>
-        <w:rPr>
-          <w:color w:val="2F5496" w:themeColor="accent1" w:themeShade="BF"/>
-        </w:rPr>
         <w:t xml:space="preserve">", </w:t>
       </w:r>
       <w:r>
-        <w:rPr>
-          <w:color w:val="2F5496" w:themeColor="accent1" w:themeShade="BF"/>
-        </w:rPr>
         <w:t xml:space="preserve">  </w:t>
       </w:r>
       <w:proofErr w:type="gramEnd"/>
       <w:r>
-        <w:rPr>
-          <w:color w:val="2F5496" w:themeColor="accent1" w:themeShade="BF"/>
-        </w:rPr>
         <w:t xml:space="preserve"> </w:t>
       </w:r>
       <w:r>
-        <w:rPr>
-          <w:color w:val="2F5496" w:themeColor="accent1" w:themeShade="BF"/>
-        </w:rPr>
         <w:t xml:space="preserve">relief="solid", </w:t>
       </w:r>
       <w:proofErr w:type="spellStart"/>
       <w:r>
-        <w:rPr>
-          <w:color w:val="2F5496" w:themeColor="accent1" w:themeShade="BF"/>
-        </w:rPr>
         <w:t>borderwidth</w:t>
       </w:r>
       <w:proofErr w:type="spellEnd"/>
       <w:r>
-        <w:rPr>
-          <w:color w:val="2F5496" w:themeColor="accent1" w:themeShade="BF"/>
-        </w:rPr>
         <w:t>=1)</w:t>
       </w:r>
     </w:p>
     <w:p>
       <w:pPr>
         <w:pStyle w:val="code"/>
-        <w:rPr>
-          <w:color w:val="2F5496" w:themeColor="accent1" w:themeShade="BF"/>
-        </w:rPr>
-      </w:pPr>
-      <w:r>
-        <w:rPr>
-          <w:color w:val="2F5496" w:themeColor="accent1" w:themeShade="BF"/>
-        </w:rPr>
+      </w:pPr>
+      <w:r>
         <w:t xml:space="preserve">        </w:t>
       </w:r>
       <w:proofErr w:type="spellStart"/>
       <w:proofErr w:type="gramStart"/>
       <w:r>
-        <w:rPr>
-          <w:color w:val="2F5496" w:themeColor="accent1" w:themeShade="BF"/>
-        </w:rPr>
         <w:t>label.pack</w:t>
       </w:r>
       <w:proofErr w:type="spellEnd"/>
       <w:proofErr w:type="gramEnd"/>
       <w:r>
-        <w:rPr>
-          <w:color w:val="2F5496" w:themeColor="accent1" w:themeShade="BF"/>
-        </w:rPr>
         <w:t>(</w:t>
       </w:r>
       <w:proofErr w:type="spellStart"/>
       <w:r>
-        <w:rPr>
-          <w:color w:val="2F5496" w:themeColor="accent1" w:themeShade="BF"/>
-        </w:rPr>
         <w:t>ipadx</w:t>
       </w:r>
       <w:proofErr w:type="spellEnd"/>
       <w:r>
-        <w:rPr>
-          <w:color w:val="2F5496" w:themeColor="accent1" w:themeShade="BF"/>
-        </w:rPr>
         <w:t xml:space="preserve">=5, </w:t>
       </w:r>
       <w:proofErr w:type="spellStart"/>
       <w:r>
-        <w:rPr>
-          <w:color w:val="2F5496" w:themeColor="accent1" w:themeShade="BF"/>
-        </w:rPr>
         <w:t>ipady</w:t>
       </w:r>
       <w:proofErr w:type="spellEnd"/>
       <w:r>
-        <w:rPr>
-          <w:color w:val="2F5496" w:themeColor="accent1" w:themeShade="BF"/>
-        </w:rPr>
         <w:t>=2)</w:t>
       </w:r>
     </w:p>
     <w:p>
       <w:pPr>
         <w:pStyle w:val="code"/>
-        <w:rPr>
-          <w:color w:val="2F5496" w:themeColor="accent1" w:themeShade="BF"/>
-        </w:rPr>
       </w:pPr>
     </w:p>
     <w:p>
@@ -926,56 +686,32 @@
     <w:p>
       <w:pPr>
         <w:pStyle w:val="code"/>
-        <w:rPr>
-          <w:color w:val="2F5496" w:themeColor="accent1" w:themeShade="BF"/>
-        </w:rPr>
-      </w:pPr>
-      <w:r>
-        <w:rPr>
-          <w:color w:val="2F5496" w:themeColor="accent1" w:themeShade="BF"/>
-        </w:rPr>
+      </w:pPr>
+      <w:r>
         <w:t xml:space="preserve">if </w:t>
       </w:r>
       <w:proofErr w:type="spellStart"/>
       <w:r>
-        <w:rPr>
-          <w:color w:val="2F5496" w:themeColor="accent1" w:themeShade="BF"/>
-        </w:rPr>
         <w:t>self.tip_window</w:t>
       </w:r>
       <w:proofErr w:type="spellEnd"/>
       <w:r>
-        <w:rPr>
-          <w:color w:val="2F5496" w:themeColor="accent1" w:themeShade="BF"/>
-        </w:rPr>
         <w:t xml:space="preserve"> or not </w:t>
       </w:r>
       <w:proofErr w:type="spellStart"/>
       <w:r>
-        <w:rPr>
-          <w:color w:val="2F5496" w:themeColor="accent1" w:themeShade="BF"/>
-        </w:rPr>
         <w:t>self.text</w:t>
       </w:r>
       <w:proofErr w:type="spellEnd"/>
       <w:r>
-        <w:rPr>
-          <w:color w:val="2F5496" w:themeColor="accent1" w:themeShade="BF"/>
-        </w:rPr>
         <w:t>:</w:t>
       </w:r>
     </w:p>
     <w:p>
       <w:pPr>
         <w:pStyle w:val="code"/>
-        <w:rPr>
-          <w:color w:val="2F5496" w:themeColor="accent1" w:themeShade="BF"/>
-        </w:rPr>
-      </w:pPr>
-      <w:r>
-        <w:rPr>
-          <w:color w:val="2F5496" w:themeColor="accent1" w:themeShade="BF"/>
-        </w:rPr>
+      </w:pPr>
+      <w:r>
         <w:t>            return</w:t>
       </w:r>
     </w:p>
@@ -1313,57 +1049,53 @@
       <w:r>
         <w:rPr>
           <w:rStyle w:val="codeChar"/>
+        </w:rPr>
+        <w:t>tw.wm</w:t>
+      </w:r>
+      <w:proofErr w:type="gramEnd"/>
+      <w:r>
+        <w:rPr>
+          <w:rStyle w:val="codeChar"/>
+        </w:rPr>
+        <w:t>_</w:t>
+      </w:r>
+      <w:proofErr w:type="gramStart"/>
+      <w:r>
+        <w:rPr>
+          <w:rStyle w:val="codeChar"/>
+        </w:rPr>
+        <w:t>overrideredirect</w:t>
+      </w:r>
+      <w:proofErr w:type="spellEnd"/>
+      <w:r>
+        <w:rPr>
+          <w:rStyle w:val="codeChar"/>
+        </w:rPr>
+        <w:t>(</w:t>
+      </w:r>
+      <w:proofErr w:type="gramEnd"/>
+      <w:r>
+        <w:rPr>
+          <w:rStyle w:val="codeChar"/>
+        </w:rPr>
+        <w:t>True</w:t>
+      </w:r>
+      <w:r>
+        <w:rPr>
           <w:color w:val="2F5496" w:themeColor="accent1" w:themeShade="BF"/>
         </w:rPr>
-        <w:t>tw.wm</w:t>
-      </w:r>
-      <w:proofErr w:type="gramEnd"/>
-      <w:r>
-        <w:rPr>
-          <w:rStyle w:val="codeChar"/>
+        <w:t>)</w:t>
+      </w:r>
+    </w:p>
+    <w:p>
+      <w:pPr>
+        <w:rPr>
           <w:color w:val="2F5496" w:themeColor="accent1" w:themeShade="BF"/>
         </w:rPr>
-        <w:t>_</w:t>
-      </w:r>
-      <w:proofErr w:type="gramStart"/>
-      <w:r>
-        <w:rPr>
-          <w:rStyle w:val="codeChar"/>
-          <w:color w:val="2F5496" w:themeColor="accent1" w:themeShade="BF"/>
-        </w:rPr>
-        <w:t>overrideredirect</w:t>
-      </w:r>
-      <w:proofErr w:type="spellEnd"/>
-      <w:r>
-        <w:rPr>
-          <w:rStyle w:val="codeChar"/>
-          <w:color w:val="2F5496" w:themeColor="accent1" w:themeShade="BF"/>
-        </w:rPr>
-        <w:t>(</w:t>
-      </w:r>
-      <w:proofErr w:type="gramEnd"/>
-      <w:r>
-        <w:rPr>
-          <w:rStyle w:val="codeChar"/>
-          <w:color w:val="2F5496" w:themeColor="accent1" w:themeShade="BF"/>
-        </w:rPr>
-        <w:t>True</w:t>
-      </w:r>
-      <w:r>
-        <w:rPr>
-          <w:color w:val="2F5496" w:themeColor="accent1" w:themeShade="BF"/>
-        </w:rPr>
-        <w:t>)</w:t>
-      </w:r>
-    </w:p>
-    <w:p>
-      <w:pPr>
-        <w:rPr>
-          <w:color w:val="2F5496" w:themeColor="accent1" w:themeShade="BF"/>
-        </w:rPr>
-      </w:pPr>
-      <w:r>
-        <w:rPr>
+      </w:pPr>
+      <w:r>
+        <w:rPr>
+          <w:noProof/>
           <w:color w:val="2F5496" w:themeColor="accent1" w:themeShade="BF"/>
         </w:rPr>
         <w:drawing>
@@ -1433,53 +1165,32 @@
     <w:p>
       <w:pPr>
         <w:pStyle w:val="code"/>
-        <w:rPr>
-          <w:color w:val="2F5496" w:themeColor="accent1" w:themeShade="BF"/>
-        </w:rPr>
-      </w:pPr>
-    </w:p>
-    <w:p>
-      <w:pPr>
-        <w:pStyle w:val="code"/>
-        <w:rPr>
-          <w:color w:val="2F5496" w:themeColor="accent1" w:themeShade="BF"/>
-        </w:rPr>
-      </w:pPr>
-      <w:r>
-        <w:rPr>
-          <w:color w:val="2F5496" w:themeColor="accent1" w:themeShade="BF"/>
-        </w:rPr>
+      </w:pPr>
+    </w:p>
+    <w:p>
+      <w:pPr>
+        <w:pStyle w:val="code"/>
+      </w:pPr>
+      <w:r>
         <w:t xml:space="preserve">  </w:t>
       </w:r>
       <w:proofErr w:type="spellStart"/>
       <w:proofErr w:type="gramStart"/>
       <w:r>
-        <w:rPr>
-          <w:color w:val="2F5496" w:themeColor="accent1" w:themeShade="BF"/>
-        </w:rPr>
         <w:t>tw.wm</w:t>
       </w:r>
       <w:proofErr w:type="gramEnd"/>
       <w:r>
-        <w:rPr>
-          <w:color w:val="2F5496" w:themeColor="accent1" w:themeShade="BF"/>
-        </w:rPr>
         <w:t>_geometry</w:t>
       </w:r>
       <w:proofErr w:type="spellEnd"/>
       <w:r>
-        <w:rPr>
-          <w:color w:val="2F5496" w:themeColor="accent1" w:themeShade="BF"/>
-        </w:rPr>
         <w:t>(f"+{x}+{y}")</w:t>
       </w:r>
     </w:p>
     <w:p>
       <w:pPr>
         <w:pStyle w:val="code"/>
-        <w:rPr>
-          <w:color w:val="2F5496" w:themeColor="accent1" w:themeShade="BF"/>
-        </w:rPr>
       </w:pPr>
     </w:p>
     <w:p>
@@ -1499,162 +1210,93 @@
     <w:p>
       <w:pPr>
         <w:pStyle w:val="code"/>
-        <w:rPr>
-          <w:color w:val="2F5496" w:themeColor="accent1" w:themeShade="BF"/>
-        </w:rPr>
-      </w:pPr>
-      <w:r>
-        <w:rPr>
-          <w:color w:val="2F5496" w:themeColor="accent1" w:themeShade="BF"/>
-        </w:rPr>
+      </w:pPr>
+      <w:r>
         <w:t xml:space="preserve">        </w:t>
       </w:r>
       <w:r>
-        <w:rPr>
-          <w:color w:val="2F5496" w:themeColor="accent1" w:themeShade="BF"/>
-        </w:rPr>
         <w:t xml:space="preserve">label = </w:t>
       </w:r>
       <w:proofErr w:type="spellStart"/>
       <w:proofErr w:type="gramStart"/>
       <w:r>
-        <w:rPr>
-          <w:color w:val="2F5496" w:themeColor="accent1" w:themeShade="BF"/>
-        </w:rPr>
         <w:t>tk.Label</w:t>
       </w:r>
       <w:proofErr w:type="spellEnd"/>
       <w:proofErr w:type="gramEnd"/>
       <w:r>
-        <w:rPr>
-          <w:color w:val="2F5496" w:themeColor="accent1" w:themeShade="BF"/>
-        </w:rPr>
         <w:t>(</w:t>
       </w:r>
       <w:proofErr w:type="spellStart"/>
       <w:r>
-        <w:rPr>
-          <w:color w:val="2F5496" w:themeColor="accent1" w:themeShade="BF"/>
-        </w:rPr>
         <w:t>tw</w:t>
       </w:r>
       <w:proofErr w:type="spellEnd"/>
       <w:r>
-        <w:rPr>
-          <w:color w:val="2F5496" w:themeColor="accent1" w:themeShade="BF"/>
-        </w:rPr>
         <w:t>, text=</w:t>
       </w:r>
       <w:proofErr w:type="spellStart"/>
       <w:r>
-        <w:rPr>
-          <w:color w:val="2F5496" w:themeColor="accent1" w:themeShade="BF"/>
-        </w:rPr>
         <w:t>self.text</w:t>
       </w:r>
       <w:proofErr w:type="spellEnd"/>
       <w:r>
-        <w:rPr>
-          <w:color w:val="2F5496" w:themeColor="accent1" w:themeShade="BF"/>
-        </w:rPr>
         <w:t>, background="#ffffe0</w:t>
       </w:r>
       <w:proofErr w:type="gramStart"/>
       <w:r>
-        <w:rPr>
-          <w:color w:val="2F5496" w:themeColor="accent1" w:themeShade="BF"/>
-        </w:rPr>
         <w:t xml:space="preserve">", </w:t>
       </w:r>
       <w:r>
-        <w:rPr>
-          <w:color w:val="2F5496" w:themeColor="accent1" w:themeShade="BF"/>
-        </w:rPr>
         <w:t xml:space="preserve">  </w:t>
       </w:r>
       <w:proofErr w:type="gramEnd"/>
       <w:r>
-        <w:rPr>
-          <w:color w:val="2F5496" w:themeColor="accent1" w:themeShade="BF"/>
-        </w:rPr>
         <w:t xml:space="preserve"> </w:t>
       </w:r>
       <w:r>
-        <w:rPr>
-          <w:color w:val="2F5496" w:themeColor="accent1" w:themeShade="BF"/>
-        </w:rPr>
         <w:t xml:space="preserve">relief="solid", </w:t>
       </w:r>
       <w:proofErr w:type="spellStart"/>
       <w:r>
-        <w:rPr>
-          <w:color w:val="2F5496" w:themeColor="accent1" w:themeShade="BF"/>
-        </w:rPr>
         <w:t>borderwidth</w:t>
       </w:r>
       <w:proofErr w:type="spellEnd"/>
       <w:r>
-        <w:rPr>
-          <w:color w:val="2F5496" w:themeColor="accent1" w:themeShade="BF"/>
-        </w:rPr>
         <w:t>=1)</w:t>
       </w:r>
     </w:p>
     <w:p>
       <w:pPr>
         <w:pStyle w:val="code"/>
-        <w:rPr>
-          <w:color w:val="2F5496" w:themeColor="accent1" w:themeShade="BF"/>
-        </w:rPr>
-      </w:pPr>
-      <w:r>
-        <w:rPr>
-          <w:color w:val="2F5496" w:themeColor="accent1" w:themeShade="BF"/>
-        </w:rPr>
+      </w:pPr>
+      <w:r>
         <w:t xml:space="preserve">        </w:t>
       </w:r>
       <w:proofErr w:type="spellStart"/>
       <w:proofErr w:type="gramStart"/>
       <w:r>
-        <w:rPr>
-          <w:color w:val="2F5496" w:themeColor="accent1" w:themeShade="BF"/>
-        </w:rPr>
         <w:t>label.pack</w:t>
       </w:r>
       <w:proofErr w:type="spellEnd"/>
       <w:proofErr w:type="gramEnd"/>
       <w:r>
-        <w:rPr>
-          <w:color w:val="2F5496" w:themeColor="accent1" w:themeShade="BF"/>
-        </w:rPr>
         <w:t>(</w:t>
       </w:r>
       <w:proofErr w:type="spellStart"/>
       <w:r>
-        <w:rPr>
-          <w:color w:val="2F5496" w:themeColor="accent1" w:themeShade="BF"/>
-        </w:rPr>
         <w:t>ipadx</w:t>
       </w:r>
       <w:proofErr w:type="spellEnd"/>
       <w:r>
-        <w:rPr>
-          <w:color w:val="2F5496" w:themeColor="accent1" w:themeShade="BF"/>
-        </w:rPr>
         <w:t xml:space="preserve">=5, </w:t>
       </w:r>
       <w:proofErr w:type="spellStart"/>
       <w:r>
-        <w:rPr>
-          <w:color w:val="2F5496" w:themeColor="accent1" w:themeShade="BF"/>
-        </w:rPr>
         <w:t>ipady</w:t>
       </w:r>
       <w:proofErr w:type="spellEnd"/>
       <w:r>
-        <w:rPr>
-          <w:color w:val="2F5496" w:themeColor="accent1" w:themeShade="BF"/>
-        </w:rPr>
         <w:t>=2)</w:t>
       </w:r>
     </w:p>
@@ -1691,9 +1333,6 @@
     <w:p>
       <w:pPr>
         <w:pStyle w:val="code"/>
-        <w:rPr>
-          <w:color w:val="2F5496" w:themeColor="accent1" w:themeShade="BF"/>
-        </w:rPr>
       </w:pPr>
       <w:r>
         <w:rPr>
@@ -1705,132 +1344,950 @@
       </w:r>
       <w:proofErr w:type="spellStart"/>
       <w:r>
-        <w:rPr>
-          <w:color w:val="2F5496" w:themeColor="accent1" w:themeShade="BF"/>
-        </w:rPr>
         <w:t>hide_</w:t>
       </w:r>
       <w:proofErr w:type="gramStart"/>
       <w:r>
-        <w:rPr>
-          <w:color w:val="2F5496" w:themeColor="accent1" w:themeShade="BF"/>
-        </w:rPr>
         <w:t>tip</w:t>
       </w:r>
       <w:proofErr w:type="spellEnd"/>
       <w:r>
-        <w:rPr>
-          <w:color w:val="2F5496" w:themeColor="accent1" w:themeShade="BF"/>
-        </w:rPr>
         <w:t>(</w:t>
       </w:r>
       <w:proofErr w:type="gramEnd"/>
       <w:r>
-        <w:rPr>
-          <w:color w:val="2F5496" w:themeColor="accent1" w:themeShade="BF"/>
-        </w:rPr>
         <w:t>self, event=None):</w:t>
       </w:r>
     </w:p>
     <w:p>
       <w:pPr>
         <w:pStyle w:val="code"/>
-        <w:rPr>
-          <w:color w:val="2F5496" w:themeColor="accent1" w:themeShade="BF"/>
-        </w:rPr>
-      </w:pPr>
-      <w:r>
-        <w:rPr>
-          <w:color w:val="2F5496" w:themeColor="accent1" w:themeShade="BF"/>
-        </w:rPr>
+      </w:pPr>
+      <w:r>
         <w:t xml:space="preserve">        if </w:t>
       </w:r>
       <w:proofErr w:type="spellStart"/>
       <w:r>
-        <w:rPr>
-          <w:color w:val="2F5496" w:themeColor="accent1" w:themeShade="BF"/>
-        </w:rPr>
         <w:t>self.tip_window</w:t>
       </w:r>
       <w:proofErr w:type="spellEnd"/>
       <w:r>
-        <w:rPr>
-          <w:color w:val="2F5496" w:themeColor="accent1" w:themeShade="BF"/>
-        </w:rPr>
         <w:t>:</w:t>
       </w:r>
     </w:p>
     <w:p>
       <w:pPr>
         <w:pStyle w:val="code"/>
-        <w:rPr>
-          <w:color w:val="2F5496" w:themeColor="accent1" w:themeShade="BF"/>
-        </w:rPr>
-      </w:pPr>
-      <w:r>
-        <w:rPr>
-          <w:color w:val="2F5496" w:themeColor="accent1" w:themeShade="BF"/>
-        </w:rPr>
+      </w:pPr>
+      <w:r>
         <w:t xml:space="preserve">            </w:t>
       </w:r>
       <w:proofErr w:type="spellStart"/>
       <w:r>
-        <w:rPr>
-          <w:color w:val="2F5496" w:themeColor="accent1" w:themeShade="BF"/>
-        </w:rPr>
         <w:t>self.tip_</w:t>
       </w:r>
       <w:proofErr w:type="gramStart"/>
       <w:r>
-        <w:rPr>
-          <w:color w:val="2F5496" w:themeColor="accent1" w:themeShade="BF"/>
-        </w:rPr>
         <w:t>window.destroy</w:t>
       </w:r>
       <w:proofErr w:type="spellEnd"/>
       <w:proofErr w:type="gramEnd"/>
       <w:r>
-        <w:rPr>
-          <w:color w:val="2F5496" w:themeColor="accent1" w:themeShade="BF"/>
-        </w:rPr>
         <w:t>()</w:t>
       </w:r>
     </w:p>
     <w:p>
       <w:pPr>
         <w:pStyle w:val="code"/>
-        <w:rPr>
-          <w:color w:val="2F5496" w:themeColor="accent1" w:themeShade="BF"/>
-        </w:rPr>
-      </w:pPr>
-      <w:r>
-        <w:rPr>
-          <w:color w:val="2F5496" w:themeColor="accent1" w:themeShade="BF"/>
-        </w:rPr>
+      </w:pPr>
+      <w:r>
         <w:t xml:space="preserve">            </w:t>
       </w:r>
       <w:proofErr w:type="spellStart"/>
       <w:r>
-        <w:rPr>
-          <w:color w:val="2F5496" w:themeColor="accent1" w:themeShade="BF"/>
-        </w:rPr>
         <w:t>self.tip_window</w:t>
       </w:r>
       <w:proofErr w:type="spellEnd"/>
       <w:r>
-        <w:rPr>
-          <w:color w:val="2F5496" w:themeColor="accent1" w:themeShade="BF"/>
-        </w:rPr>
         <w:t xml:space="preserve"> = None</w:t>
       </w:r>
     </w:p>
     <w:p>
       <w:pPr>
         <w:pStyle w:val="code"/>
-        <w:rPr>
-          <w:color w:val="2F5496" w:themeColor="accent1" w:themeShade="BF"/>
-        </w:rPr>
-      </w:pPr>
+      </w:pPr>
+    </w:p>
+    <w:p>
+      <w:pPr>
+        <w:pStyle w:val="code"/>
+      </w:pPr>
+    </w:p>
+    <w:p>
+      <w:pPr>
+        <w:pStyle w:val="code"/>
+      </w:pPr>
+    </w:p>
+    <w:p>
+      <w:pPr>
+        <w:pStyle w:val="Heading1"/>
+      </w:pPr>
+      <w:r>
+        <w:t>The Config method</w:t>
+      </w:r>
+    </w:p>
+    <w:p>
+      <w:r>
+        <w:t xml:space="preserve">We actually just added this method this week, and you would use this to change how the label on the tooltip looks. **kwargs, is interesting. This is because it allows us to add any number of styles to an object. In this case it is our label. So, we do not need to know how the object wants to style itself. It might want to do </w:t>
+      </w:r>
+      <w:r>
+        <w:t>ten things to itself, or it may only want to add two styles. And no matter what is given to it, it is not going to break.</w:t>
+      </w:r>
+      <w:r>
+        <w:t xml:space="preserve"> </w:t>
+      </w:r>
+    </w:p>
+    <w:p>
+      <w:r>
+        <w:rPr>
+          <w:noProof/>
+        </w:rPr>
+        <w:drawing>
+          <wp:inline distT="0" distB="0" distL="0" distR="0" wp14:anchorId="70A85D73" wp14:editId="22524377">
+            <wp:extent cx="1238250" cy="1613785"/>
+            <wp:effectExtent l="0" t="0" r="0" b="5715"/>
+            <wp:docPr id="1273745363" name="Picture 1"/>
+            <wp:cNvGraphicFramePr>
+              <a:graphicFrameLocks xmlns:a="http://schemas.openxmlformats.org/drawingml/2006/main" noChangeAspect="1"/>
+            </wp:cNvGraphicFramePr>
+            <a:graphic xmlns:a="http://schemas.openxmlformats.org/drawingml/2006/main">
+              <a:graphicData uri="http://schemas.openxmlformats.org/drawingml/2006/picture">
+                <pic:pic xmlns:pic="http://schemas.openxmlformats.org/drawingml/2006/picture">
+                  <pic:nvPicPr>
+                    <pic:cNvPr id="0" name="Picture 1"/>
+                    <pic:cNvPicPr>
+                      <a:picLocks noChangeAspect="1" noChangeArrowheads="1"/>
+                    </pic:cNvPicPr>
+                  </pic:nvPicPr>
+                  <pic:blipFill>
+                    <a:blip r:embed="rId8">
+                      <a:extLst>
+                        <a:ext uri="{28A0092B-C50C-407E-A947-70E740481C1C}">
+                          <a14:useLocalDpi xmlns:a14="http://schemas.microsoft.com/office/drawing/2010/main" val="0"/>
+                        </a:ext>
+                      </a:extLst>
+                    </a:blip>
+                    <a:srcRect/>
+                    <a:stretch>
+                      <a:fillRect/>
+                    </a:stretch>
+                  </pic:blipFill>
+                  <pic:spPr bwMode="auto">
+                    <a:xfrm>
+                      <a:off x="0" y="0"/>
+                      <a:ext cx="1243593" cy="1620748"/>
+                    </a:xfrm>
+                    <a:prstGeom prst="rect">
+                      <a:avLst/>
+                    </a:prstGeom>
+                    <a:noFill/>
+                    <a:ln>
+                      <a:noFill/>
+                    </a:ln>
+                  </pic:spPr>
+                </pic:pic>
+              </a:graphicData>
+            </a:graphic>
+          </wp:inline>
+        </w:drawing>
+      </w:r>
+    </w:p>
+    <w:p>
+      <w:pPr>
+        <w:pStyle w:val="code"/>
+      </w:pPr>
+      <w:r>
+        <w:t xml:space="preserve">def </w:t>
+      </w:r>
+      <w:proofErr w:type="gramStart"/>
+      <w:r>
+        <w:t>config(</w:t>
+      </w:r>
+      <w:proofErr w:type="gramEnd"/>
+      <w:r>
+        <w:t>self, **kwargs):</w:t>
+      </w:r>
+    </w:p>
+    <w:p>
+      <w:pPr>
+        <w:pStyle w:val="code"/>
+      </w:pPr>
+      <w:r>
+        <w:t xml:space="preserve">        if </w:t>
+      </w:r>
+      <w:proofErr w:type="spellStart"/>
+      <w:proofErr w:type="gramStart"/>
+      <w:r>
+        <w:t>self.label</w:t>
+      </w:r>
+      <w:proofErr w:type="spellEnd"/>
+      <w:proofErr w:type="gramEnd"/>
+      <w:r>
+        <w:t>:</w:t>
+      </w:r>
+    </w:p>
+    <w:p>
+      <w:pPr>
+        <w:pStyle w:val="code"/>
+      </w:pPr>
+      <w:r>
+        <w:t xml:space="preserve">            </w:t>
+      </w:r>
+      <w:proofErr w:type="spellStart"/>
+      <w:proofErr w:type="gramStart"/>
+      <w:r>
+        <w:t>self.label</w:t>
+      </w:r>
+      <w:proofErr w:type="gramEnd"/>
+      <w:r>
+        <w:t>.config</w:t>
+      </w:r>
+      <w:proofErr w:type="spellEnd"/>
+      <w:r>
+        <w:t>(**kwargs)</w:t>
+      </w:r>
+    </w:p>
+    <w:p/>
+    <w:p/>
+    <w:p>
+      <w:pPr>
+        <w:pStyle w:val="Heading1"/>
+      </w:pPr>
+      <w:r>
+        <w:t>The Full ToolTip Class now</w:t>
+      </w:r>
+    </w:p>
+    <w:p>
+      <w:pPr>
+        <w:pStyle w:val="code"/>
+        <w:rPr>
+          <w:b/>
+          <w:bCs/>
+          <w:color w:val="538135" w:themeColor="accent6" w:themeShade="BF"/>
+        </w:rPr>
+      </w:pPr>
+      <w:r>
+        <w:rPr>
+          <w:b/>
+          <w:bCs/>
+          <w:color w:val="538135" w:themeColor="accent6" w:themeShade="BF"/>
+        </w:rPr>
+        <w:t xml:space="preserve">#Contains the </w:t>
+      </w:r>
+      <w:proofErr w:type="spellStart"/>
+      <w:r>
+        <w:rPr>
+          <w:b/>
+          <w:bCs/>
+          <w:color w:val="538135" w:themeColor="accent6" w:themeShade="BF"/>
+        </w:rPr>
+        <w:t>TooTip</w:t>
+      </w:r>
+      <w:proofErr w:type="spellEnd"/>
+      <w:r>
+        <w:rPr>
+          <w:b/>
+          <w:bCs/>
+          <w:color w:val="538135" w:themeColor="accent6" w:themeShade="BF"/>
+        </w:rPr>
+        <w:t xml:space="preserve"> class (your core tooltip logic)</w:t>
+      </w:r>
+    </w:p>
+    <w:p>
+      <w:pPr>
+        <w:pStyle w:val="code"/>
+      </w:pPr>
+      <w:r>
+        <w:t xml:space="preserve">import tkinter as </w:t>
+      </w:r>
+      <w:proofErr w:type="spellStart"/>
+      <w:r>
+        <w:t>tk</w:t>
+      </w:r>
+      <w:proofErr w:type="spellEnd"/>
+    </w:p>
+    <w:p>
+      <w:pPr>
+        <w:pStyle w:val="code"/>
+      </w:pPr>
+    </w:p>
+    <w:p>
+      <w:pPr>
+        <w:pStyle w:val="code"/>
+      </w:pPr>
+      <w:r>
+        <w:rPr>
+          <w:b/>
+          <w:bCs/>
+          <w:color w:val="000000" w:themeColor="text1"/>
+        </w:rPr>
+        <w:t>class</w:t>
+      </w:r>
+      <w:r>
+        <w:t xml:space="preserve"> ToolTip:</w:t>
+      </w:r>
+    </w:p>
+    <w:p>
+      <w:pPr>
+        <w:pStyle w:val="code"/>
+      </w:pPr>
+    </w:p>
+    <w:p>
+      <w:pPr>
+        <w:pStyle w:val="code"/>
+      </w:pPr>
+      <w:r>
+        <w:t xml:space="preserve">    </w:t>
+      </w:r>
+      <w:r>
+        <w:rPr>
+          <w:b/>
+          <w:bCs/>
+          <w:color w:val="833C0B" w:themeColor="accent2" w:themeShade="80"/>
+        </w:rPr>
+        <w:t>def</w:t>
+      </w:r>
+      <w:r>
+        <w:t xml:space="preserve"> __init_</w:t>
+      </w:r>
+      <w:proofErr w:type="gramStart"/>
+      <w:r>
+        <w:t>_(</w:t>
+      </w:r>
+      <w:proofErr w:type="gramEnd"/>
+      <w:r>
+        <w:t>self, widget, text):</w:t>
+      </w:r>
+    </w:p>
+    <w:p>
+      <w:pPr>
+        <w:pStyle w:val="code"/>
+      </w:pPr>
+      <w:r>
+        <w:t xml:space="preserve">        </w:t>
+      </w:r>
+    </w:p>
+    <w:p>
+      <w:pPr>
+        <w:pStyle w:val="code"/>
+      </w:pPr>
+      <w:r>
+        <w:t xml:space="preserve">        </w:t>
+      </w:r>
+      <w:proofErr w:type="spellStart"/>
+      <w:proofErr w:type="gramStart"/>
+      <w:r>
+        <w:t>self.widget</w:t>
+      </w:r>
+      <w:proofErr w:type="spellEnd"/>
+      <w:proofErr w:type="gramEnd"/>
+      <w:r>
+        <w:t xml:space="preserve"> = widget</w:t>
+      </w:r>
+    </w:p>
+    <w:p>
+      <w:pPr>
+        <w:pStyle w:val="code"/>
+      </w:pPr>
+      <w:r>
+        <w:t xml:space="preserve">        </w:t>
+      </w:r>
+      <w:proofErr w:type="spellStart"/>
+      <w:r>
+        <w:t>self.text</w:t>
+      </w:r>
+      <w:proofErr w:type="spellEnd"/>
+      <w:r>
+        <w:t xml:space="preserve"> = text</w:t>
+      </w:r>
+    </w:p>
+    <w:p>
+      <w:pPr>
+        <w:pStyle w:val="code"/>
+      </w:pPr>
+      <w:r>
+        <w:t xml:space="preserve">        </w:t>
+      </w:r>
+      <w:proofErr w:type="spellStart"/>
+      <w:r>
+        <w:t>self.tip_window</w:t>
+      </w:r>
+      <w:proofErr w:type="spellEnd"/>
+      <w:r>
+        <w:t xml:space="preserve"> = None</w:t>
+      </w:r>
+    </w:p>
+    <w:p>
+      <w:pPr>
+        <w:pStyle w:val="code"/>
+      </w:pPr>
+      <w:r>
+        <w:t xml:space="preserve">        </w:t>
+      </w:r>
+      <w:proofErr w:type="spellStart"/>
+      <w:proofErr w:type="gramStart"/>
+      <w:r>
+        <w:t>self.widget</w:t>
+      </w:r>
+      <w:proofErr w:type="gramEnd"/>
+      <w:r>
+        <w:t>.bind</w:t>
+      </w:r>
+      <w:proofErr w:type="spellEnd"/>
+      <w:r>
+        <w:t xml:space="preserve">("&lt;Enter&gt;", </w:t>
+      </w:r>
+      <w:proofErr w:type="spellStart"/>
+      <w:proofErr w:type="gramStart"/>
+      <w:r>
+        <w:t>self.show</w:t>
+      </w:r>
+      <w:proofErr w:type="gramEnd"/>
+      <w:r>
+        <w:t>_tip</w:t>
+      </w:r>
+      <w:proofErr w:type="spellEnd"/>
+      <w:r>
+        <w:t>)</w:t>
+      </w:r>
+    </w:p>
+    <w:p>
+      <w:pPr>
+        <w:pStyle w:val="code"/>
+      </w:pPr>
+      <w:r>
+        <w:t xml:space="preserve">        </w:t>
+      </w:r>
+      <w:proofErr w:type="spellStart"/>
+      <w:proofErr w:type="gramStart"/>
+      <w:r>
+        <w:t>self.widget</w:t>
+      </w:r>
+      <w:proofErr w:type="gramEnd"/>
+      <w:r>
+        <w:t>.bind</w:t>
+      </w:r>
+      <w:proofErr w:type="spellEnd"/>
+      <w:r>
+        <w:t xml:space="preserve">("&lt;Leave&gt;", </w:t>
+      </w:r>
+      <w:proofErr w:type="spellStart"/>
+      <w:proofErr w:type="gramStart"/>
+      <w:r>
+        <w:t>self.hide</w:t>
+      </w:r>
+      <w:proofErr w:type="gramEnd"/>
+      <w:r>
+        <w:t>_tip</w:t>
+      </w:r>
+      <w:proofErr w:type="spellEnd"/>
+      <w:r>
+        <w:t>)</w:t>
+      </w:r>
+    </w:p>
+    <w:p>
+      <w:pPr>
+        <w:pStyle w:val="code"/>
+      </w:pPr>
+    </w:p>
+    <w:p>
+      <w:pPr>
+        <w:pStyle w:val="code"/>
+      </w:pPr>
+      <w:r>
+        <w:t xml:space="preserve">    </w:t>
+      </w:r>
+      <w:r>
+        <w:rPr>
+          <w:b/>
+          <w:bCs/>
+          <w:color w:val="833C0B" w:themeColor="accent2" w:themeShade="80"/>
+        </w:rPr>
+        <w:t>def</w:t>
+      </w:r>
+      <w:r>
+        <w:t xml:space="preserve"> </w:t>
+      </w:r>
+      <w:proofErr w:type="spellStart"/>
+      <w:r>
+        <w:t>show_</w:t>
+      </w:r>
+      <w:proofErr w:type="gramStart"/>
+      <w:r>
+        <w:t>tip</w:t>
+      </w:r>
+      <w:proofErr w:type="spellEnd"/>
+      <w:r>
+        <w:t>(</w:t>
+      </w:r>
+      <w:proofErr w:type="gramEnd"/>
+      <w:r>
+        <w:t>self, event=None):</w:t>
+      </w:r>
+    </w:p>
+    <w:p>
+      <w:pPr>
+        <w:pStyle w:val="code"/>
+      </w:pPr>
+      <w:r>
+        <w:t xml:space="preserve">        if </w:t>
+      </w:r>
+      <w:proofErr w:type="spellStart"/>
+      <w:r>
+        <w:t>self.tip_window</w:t>
+      </w:r>
+      <w:proofErr w:type="spellEnd"/>
+      <w:r>
+        <w:t xml:space="preserve"> or not </w:t>
+      </w:r>
+      <w:proofErr w:type="spellStart"/>
+      <w:r>
+        <w:t>self.text</w:t>
+      </w:r>
+      <w:proofErr w:type="spellEnd"/>
+      <w:r>
+        <w:t>:</w:t>
+      </w:r>
+    </w:p>
+    <w:p>
+      <w:pPr>
+        <w:pStyle w:val="code"/>
+      </w:pPr>
+      <w:r>
+        <w:t>            return</w:t>
+      </w:r>
+    </w:p>
+    <w:p>
+      <w:pPr>
+        <w:pStyle w:val="code"/>
+      </w:pPr>
+      <w:r>
+        <w:t xml:space="preserve">        x, y, _, cy = </w:t>
+      </w:r>
+      <w:proofErr w:type="spellStart"/>
+      <w:proofErr w:type="gramStart"/>
+      <w:r>
+        <w:t>self.widget</w:t>
+      </w:r>
+      <w:proofErr w:type="gramEnd"/>
+      <w:r>
+        <w:t>.bbox</w:t>
+      </w:r>
+      <w:proofErr w:type="spellEnd"/>
+      <w:r>
+        <w:t>("insert")</w:t>
+      </w:r>
+    </w:p>
+    <w:p>
+      <w:pPr>
+        <w:pStyle w:val="code"/>
+      </w:pPr>
+      <w:r>
+        <w:t xml:space="preserve">        x += </w:t>
+      </w:r>
+      <w:proofErr w:type="spellStart"/>
+      <w:proofErr w:type="gramStart"/>
+      <w:r>
+        <w:t>self.widget</w:t>
+      </w:r>
+      <w:proofErr w:type="gramEnd"/>
+      <w:r>
+        <w:t>.winfo_</w:t>
+      </w:r>
+      <w:proofErr w:type="gramStart"/>
+      <w:r>
+        <w:t>rootx</w:t>
+      </w:r>
+      <w:proofErr w:type="spellEnd"/>
+      <w:r>
+        <w:t>(</w:t>
+      </w:r>
+      <w:proofErr w:type="gramEnd"/>
+      <w:r>
+        <w:t>) + 25</w:t>
+      </w:r>
+    </w:p>
+    <w:p>
+      <w:pPr>
+        <w:pStyle w:val="code"/>
+      </w:pPr>
+      <w:r>
+        <w:t xml:space="preserve">        y += </w:t>
+      </w:r>
+      <w:proofErr w:type="spellStart"/>
+      <w:proofErr w:type="gramStart"/>
+      <w:r>
+        <w:t>self.widget</w:t>
+      </w:r>
+      <w:proofErr w:type="gramEnd"/>
+      <w:r>
+        <w:t>.winfo_</w:t>
+      </w:r>
+      <w:proofErr w:type="gramStart"/>
+      <w:r>
+        <w:t>rooty</w:t>
+      </w:r>
+      <w:proofErr w:type="spellEnd"/>
+      <w:r>
+        <w:t>(</w:t>
+      </w:r>
+      <w:proofErr w:type="gramEnd"/>
+      <w:r>
+        <w:t>) + cy + 20</w:t>
+      </w:r>
+    </w:p>
+    <w:p>
+      <w:pPr>
+        <w:pStyle w:val="code"/>
+      </w:pPr>
+      <w:r>
+        <w:t xml:space="preserve">        </w:t>
+      </w:r>
+      <w:proofErr w:type="spellStart"/>
+      <w:r>
+        <w:t>self.tip_window</w:t>
+      </w:r>
+      <w:proofErr w:type="spellEnd"/>
+      <w:r>
+        <w:t xml:space="preserve"> = </w:t>
+      </w:r>
+      <w:proofErr w:type="spellStart"/>
+      <w:r>
+        <w:t>tw</w:t>
+      </w:r>
+      <w:proofErr w:type="spellEnd"/>
+      <w:r>
+        <w:t xml:space="preserve"> = </w:t>
+      </w:r>
+      <w:proofErr w:type="spellStart"/>
+      <w:proofErr w:type="gramStart"/>
+      <w:r>
+        <w:t>tk.Toplevel</w:t>
+      </w:r>
+      <w:proofErr w:type="spellEnd"/>
+      <w:proofErr w:type="gramEnd"/>
+      <w:r>
+        <w:t>(</w:t>
+      </w:r>
+      <w:proofErr w:type="spellStart"/>
+      <w:proofErr w:type="gramStart"/>
+      <w:r>
+        <w:t>self.widget</w:t>
+      </w:r>
+      <w:proofErr w:type="spellEnd"/>
+      <w:proofErr w:type="gramEnd"/>
+      <w:r>
+        <w:t>)</w:t>
+      </w:r>
+    </w:p>
+    <w:p>
+      <w:pPr>
+        <w:pStyle w:val="code"/>
+      </w:pPr>
+      <w:r>
+        <w:t xml:space="preserve">        </w:t>
+      </w:r>
+      <w:proofErr w:type="spellStart"/>
+      <w:proofErr w:type="gramStart"/>
+      <w:r>
+        <w:t>tw.wm</w:t>
+      </w:r>
+      <w:proofErr w:type="gramEnd"/>
+      <w:r>
+        <w:t>_</w:t>
+      </w:r>
+      <w:proofErr w:type="gramStart"/>
+      <w:r>
+        <w:t>overrideredirect</w:t>
+      </w:r>
+      <w:proofErr w:type="spellEnd"/>
+      <w:r>
+        <w:t>(</w:t>
+      </w:r>
+      <w:proofErr w:type="gramEnd"/>
+      <w:r>
+        <w:t>True)</w:t>
+      </w:r>
+    </w:p>
+    <w:p>
+      <w:pPr>
+        <w:pStyle w:val="code"/>
+      </w:pPr>
+      <w:r>
+        <w:t xml:space="preserve">        </w:t>
+      </w:r>
+      <w:proofErr w:type="spellStart"/>
+      <w:proofErr w:type="gramStart"/>
+      <w:r>
+        <w:t>tw.wm</w:t>
+      </w:r>
+      <w:proofErr w:type="gramEnd"/>
+      <w:r>
+        <w:t>_geometry</w:t>
+      </w:r>
+      <w:proofErr w:type="spellEnd"/>
+      <w:r>
+        <w:t>(f"+{x}+{y}")</w:t>
+      </w:r>
+    </w:p>
+    <w:p>
+      <w:pPr>
+        <w:pStyle w:val="code"/>
+      </w:pPr>
+      <w:r>
+        <w:t xml:space="preserve">        label = </w:t>
+      </w:r>
+      <w:proofErr w:type="spellStart"/>
+      <w:proofErr w:type="gramStart"/>
+      <w:r>
+        <w:t>tk.Label</w:t>
+      </w:r>
+      <w:proofErr w:type="spellEnd"/>
+      <w:proofErr w:type="gramEnd"/>
+      <w:r>
+        <w:t>(</w:t>
+      </w:r>
+      <w:proofErr w:type="spellStart"/>
+      <w:r>
+        <w:t>tw</w:t>
+      </w:r>
+      <w:proofErr w:type="spellEnd"/>
+      <w:r>
+        <w:t>, text=</w:t>
+      </w:r>
+      <w:proofErr w:type="spellStart"/>
+      <w:r>
+        <w:t>self.text</w:t>
+      </w:r>
+      <w:proofErr w:type="spellEnd"/>
+      <w:r>
+        <w:t xml:space="preserve">, background="#ffffe0", relief="solid", </w:t>
+      </w:r>
+      <w:proofErr w:type="spellStart"/>
+      <w:r>
+        <w:t>borderwidth</w:t>
+      </w:r>
+      <w:proofErr w:type="spellEnd"/>
+      <w:r>
+        <w:t>=1)</w:t>
+      </w:r>
+    </w:p>
+    <w:p>
+      <w:pPr>
+        <w:pStyle w:val="code"/>
+      </w:pPr>
+      <w:r>
+        <w:t xml:space="preserve">        </w:t>
+      </w:r>
+      <w:proofErr w:type="spellStart"/>
+      <w:proofErr w:type="gramStart"/>
+      <w:r>
+        <w:t>label.pack</w:t>
+      </w:r>
+      <w:proofErr w:type="spellEnd"/>
+      <w:proofErr w:type="gramEnd"/>
+      <w:r>
+        <w:t>(</w:t>
+      </w:r>
+      <w:proofErr w:type="spellStart"/>
+      <w:r>
+        <w:t>ipadx</w:t>
+      </w:r>
+      <w:proofErr w:type="spellEnd"/>
+      <w:r>
+        <w:t xml:space="preserve">=5, </w:t>
+      </w:r>
+      <w:proofErr w:type="spellStart"/>
+      <w:r>
+        <w:t>ipady</w:t>
+      </w:r>
+      <w:proofErr w:type="spellEnd"/>
+      <w:r>
+        <w:t>=2)</w:t>
+      </w:r>
+    </w:p>
+    <w:p>
+      <w:pPr>
+        <w:pStyle w:val="code"/>
+      </w:pPr>
+    </w:p>
+    <w:p>
+      <w:pPr>
+        <w:pStyle w:val="code"/>
+      </w:pPr>
+      <w:r>
+        <w:t xml:space="preserve">    </w:t>
+      </w:r>
+      <w:r>
+        <w:rPr>
+          <w:b/>
+          <w:bCs/>
+          <w:color w:val="833C0B" w:themeColor="accent2" w:themeShade="80"/>
+        </w:rPr>
+        <w:t>def</w:t>
+      </w:r>
+      <w:r>
+        <w:t xml:space="preserve"> </w:t>
+      </w:r>
+      <w:proofErr w:type="spellStart"/>
+      <w:r>
+        <w:t>hide_</w:t>
+      </w:r>
+      <w:proofErr w:type="gramStart"/>
+      <w:r>
+        <w:t>tip</w:t>
+      </w:r>
+      <w:proofErr w:type="spellEnd"/>
+      <w:r>
+        <w:t>(</w:t>
+      </w:r>
+      <w:proofErr w:type="gramEnd"/>
+      <w:r>
+        <w:t>self, event=None):</w:t>
+      </w:r>
+    </w:p>
+    <w:p>
+      <w:pPr>
+        <w:pStyle w:val="code"/>
+      </w:pPr>
+      <w:r>
+        <w:t xml:space="preserve">        if </w:t>
+      </w:r>
+      <w:proofErr w:type="spellStart"/>
+      <w:r>
+        <w:t>self.tip_window</w:t>
+      </w:r>
+      <w:proofErr w:type="spellEnd"/>
+      <w:r>
+        <w:t>:</w:t>
+      </w:r>
+    </w:p>
+    <w:p>
+      <w:pPr>
+        <w:pStyle w:val="code"/>
+      </w:pPr>
+      <w:r>
+        <w:t xml:space="preserve">            </w:t>
+      </w:r>
+      <w:proofErr w:type="spellStart"/>
+      <w:r>
+        <w:t>self.tip_</w:t>
+      </w:r>
+      <w:proofErr w:type="gramStart"/>
+      <w:r>
+        <w:t>window.destroy</w:t>
+      </w:r>
+      <w:proofErr w:type="spellEnd"/>
+      <w:proofErr w:type="gramEnd"/>
+      <w:r>
+        <w:t>()</w:t>
+      </w:r>
+    </w:p>
+    <w:p>
+      <w:pPr>
+        <w:pStyle w:val="code"/>
+      </w:pPr>
+      <w:r>
+        <w:t xml:space="preserve">            </w:t>
+      </w:r>
+      <w:proofErr w:type="spellStart"/>
+      <w:r>
+        <w:t>self.tip_window</w:t>
+      </w:r>
+      <w:proofErr w:type="spellEnd"/>
+      <w:r>
+        <w:t xml:space="preserve"> = None</w:t>
+      </w:r>
+    </w:p>
+    <w:p>
+      <w:pPr>
+        <w:pStyle w:val="code"/>
+      </w:pPr>
+    </w:p>
+    <w:p>
+      <w:pPr>
+        <w:pStyle w:val="code"/>
+      </w:pPr>
+      <w:r>
+        <w:t xml:space="preserve">    </w:t>
+      </w:r>
+      <w:r>
+        <w:rPr>
+          <w:b/>
+          <w:bCs/>
+          <w:color w:val="833C0B" w:themeColor="accent2" w:themeShade="80"/>
+        </w:rPr>
+        <w:t>def</w:t>
+      </w:r>
+      <w:r>
+        <w:t xml:space="preserve"> </w:t>
+      </w:r>
+      <w:proofErr w:type="gramStart"/>
+      <w:r>
+        <w:t>config(</w:t>
+      </w:r>
+      <w:proofErr w:type="gramEnd"/>
+      <w:r>
+        <w:t>self, **kwargs):</w:t>
+      </w:r>
+    </w:p>
+    <w:p>
+      <w:pPr>
+        <w:pStyle w:val="code"/>
+      </w:pPr>
+      <w:r>
+        <w:t xml:space="preserve">        if </w:t>
+      </w:r>
+      <w:proofErr w:type="spellStart"/>
+      <w:proofErr w:type="gramStart"/>
+      <w:r>
+        <w:t>self.label</w:t>
+      </w:r>
+      <w:proofErr w:type="spellEnd"/>
+      <w:proofErr w:type="gramEnd"/>
+      <w:r>
+        <w:t>:</w:t>
+      </w:r>
+    </w:p>
+    <w:p>
+      <w:pPr>
+        <w:pStyle w:val="code"/>
+      </w:pPr>
+      <w:r>
+        <w:t xml:space="preserve">            </w:t>
+      </w:r>
+      <w:proofErr w:type="spellStart"/>
+      <w:proofErr w:type="gramStart"/>
+      <w:r>
+        <w:t>self.label</w:t>
+      </w:r>
+      <w:proofErr w:type="gramEnd"/>
+      <w:r>
+        <w:t>.config</w:t>
+      </w:r>
+      <w:proofErr w:type="spellEnd"/>
+      <w:r>
+        <w:t>(**kwargs)</w:t>
+      </w:r>
+    </w:p>
+    <w:p>
+      <w:pPr>
+        <w:pStyle w:val="code"/>
+      </w:pPr>
+    </w:p>
+    <w:p>
+      <w:r>
+        <w:t xml:space="preserve">Well, that is about it for this week, we have reviewed what these methods actually mean that have been created inside of our class. </w:t>
+      </w:r>
     </w:p>
     <w:sectPr>
       <w:pgSz w:w="12240" w:h="15840"/>

</xml_diff>